<commit_message>
Renamed lr.py to sample.py
</commit_message>
<xml_diff>
--- a/skripsi/Skripsi Pro/Draft Props.docx
+++ b/skripsi/Skripsi Pro/Draft Props.docx
@@ -3167,27 +3167,14 @@
       <w:r>
         <w:t xml:space="preserve">Table </w:t>
       </w:r>
-      <w:r>
-        <w:fldChar w:fldCharType="begin"/>
-      </w:r>
-      <w:r>
-        <w:instrText xml:space="preserve"> SEQ Table \* ARABIC </w:instrText>
-      </w:r>
-      <w:r>
-        <w:fldChar w:fldCharType="separate"/>
-      </w:r>
-      <w:r>
-        <w:rPr>
-          <w:noProof/>
-        </w:rPr>
-        <w:t>1</w:t>
-      </w:r>
-      <w:r>
-        <w:rPr>
-          <w:noProof/>
-        </w:rPr>
-        <w:fldChar w:fldCharType="end"/>
-      </w:r>
+      <w:fldSimple w:instr=" SEQ Table \* ARABIC ">
+        <w:r>
+          <w:rPr>
+            <w:noProof/>
+          </w:rPr>
+          <w:t>1</w:t>
+        </w:r>
+      </w:fldSimple>
       <w:r>
         <w:t xml:space="preserve"> Confusion Matrix</w:t>
       </w:r>
@@ -15895,7 +15882,19 @@
         <w:rPr>
           <w:rFonts w:eastAsiaTheme="minorEastAsia"/>
         </w:rPr>
-        <w:t xml:space="preserve"> mana </w:t>
+        <w:t xml:space="preserve"> </w:t>
+      </w:r>
+      <w:r>
+        <w:rPr>
+          <w:rFonts w:eastAsiaTheme="minorEastAsia"/>
+        </w:rPr>
+        <w:t xml:space="preserve">di </w:t>
+      </w:r>
+      <w:r>
+        <w:rPr>
+          <w:rFonts w:eastAsiaTheme="minorEastAsia"/>
+        </w:rPr>
+        <w:t xml:space="preserve">mana </w:t>
       </w:r>
       <m:oMath>
         <m:r>
@@ -16013,7 +16012,15 @@
         <w:rPr>
           <w:rFonts w:eastAsiaTheme="minorEastAsia"/>
         </w:rPr>
-        <w:t xml:space="preserve"> mendekati nol. Pada kasus ini, sampel training yang terletak jauh dari sampel test hampir tidak memiliki efek atau kontribusi kepada keputusan yang digunakan untuk mengklasifikasikan sampel test.</w:t>
+        <w:t xml:space="preserve"> mendekati nol. Pada kasus ini, sampel training yang terletak jauh dari sampel test hampir tidak memiliki efek atau kontribusi kepad</w:t>
+      </w:r>
+      <w:bookmarkStart w:id="12" w:name="_GoBack"/>
+      <w:bookmarkEnd w:id="12"/>
+      <w:r>
+        <w:rPr>
+          <w:rFonts w:eastAsiaTheme="minorEastAsia"/>
+        </w:rPr>
+        <w:t>a keputusan yang digunakan untuk mengklasifikasikan sampel test.</w:t>
       </w:r>
       <w:r>
         <w:rPr>
@@ -17848,10 +17855,10 @@
       <w:r>
         <w:t>.</w:t>
       </w:r>
-      <w:bookmarkStart w:id="12" w:name="_Toc10480900"/>
-      <w:bookmarkStart w:id="13" w:name="_Toc10480901"/>
-      <w:bookmarkEnd w:id="12"/>
+      <w:bookmarkStart w:id="13" w:name="_Toc10480900"/>
+      <w:bookmarkStart w:id="14" w:name="_Toc10480901"/>
       <w:bookmarkEnd w:id="13"/>
+      <w:bookmarkEnd w:id="14"/>
       <w:r>
         <w:br w:type="page"/>
       </w:r>
@@ -17860,47 +17867,24 @@
       <w:pPr>
         <w:pStyle w:val="Heading1"/>
       </w:pPr>
-      <w:bookmarkStart w:id="14" w:name="_Toc17530202"/>
+      <w:bookmarkStart w:id="15" w:name="_Toc17530202"/>
       <w:r>
         <w:lastRenderedPageBreak/>
         <w:br/>
       </w:r>
       <w:r>
         <w:t>METODE PENELITIAN</w:t>
-      </w:r>
-      <w:bookmarkEnd w:id="14"/>
-    </w:p>
-    <w:p>
-      <w:pPr>
-        <w:pStyle w:val="Heading2"/>
-        <w:jc w:val="both"/>
-      </w:pPr>
-      <w:bookmarkStart w:id="15" w:name="_Toc17530203"/>
-      <w:r>
-        <w:t>Waktu dan Tempat</w:t>
       </w:r>
       <w:bookmarkEnd w:id="15"/>
     </w:p>
     <w:p>
       <w:pPr>
-        <w:jc w:val="both"/>
-      </w:pPr>
-      <w:r>
-        <w:rPr>
-          <w:sz w:val="23"/>
-          <w:szCs w:val="23"/>
-        </w:rPr>
-        <w:t>Penelitian ini dilaksanakan dari bulan Agustus 2019 sampai dengan bulan Oktober 2019. Lokasi penelitian dilakukan di Laboratorium Rekayasa Perangkat Lunak Fakultas Matematika dan Ilmu Pengetahuan Alam, Universitas Hasanuddin</w:t>
-      </w:r>
-    </w:p>
-    <w:p>
-      <w:pPr>
         <w:pStyle w:val="Heading2"/>
         <w:jc w:val="both"/>
       </w:pPr>
-      <w:bookmarkStart w:id="16" w:name="_Toc17530204"/>
-      <w:r>
-        <w:t>Tahapan Penelitian</w:t>
+      <w:bookmarkStart w:id="16" w:name="_Toc17530203"/>
+      <w:r>
+        <w:t>Waktu dan Tempat</w:t>
       </w:r>
       <w:bookmarkEnd w:id="16"/>
     </w:p>
@@ -17909,6 +17893,29 @@
         <w:jc w:val="both"/>
       </w:pPr>
       <w:r>
+        <w:rPr>
+          <w:sz w:val="23"/>
+          <w:szCs w:val="23"/>
+        </w:rPr>
+        <w:t>Penelitian ini dilaksanakan dari bulan Agustus 2019 sampai dengan bulan Oktober 2019. Lokasi penelitian dilakukan di Laboratorium Rekayasa Perangkat Lunak Fakultas Matematika dan Ilmu Pengetahuan Alam, Universitas Hasanuddin</w:t>
+      </w:r>
+    </w:p>
+    <w:p>
+      <w:pPr>
+        <w:pStyle w:val="Heading2"/>
+        <w:jc w:val="both"/>
+      </w:pPr>
+      <w:bookmarkStart w:id="17" w:name="_Toc17530204"/>
+      <w:r>
+        <w:t>Tahapan Penelitian</w:t>
+      </w:r>
+      <w:bookmarkEnd w:id="17"/>
+    </w:p>
+    <w:p>
+      <w:pPr>
+        <w:jc w:val="both"/>
+      </w:pPr>
+      <w:r>
         <w:t xml:space="preserve">Untuk menyelesaikan penelitian ini, peneliti akan melewati beberapa tahap penelitian, yaitu: Pra-penelitian, eksplorasi data, model </w:t>
       </w:r>
       <w:r>
@@ -18075,7 +18082,7 @@
         <w:pStyle w:val="Heading2"/>
         <w:jc w:val="both"/>
       </w:pPr>
-      <w:bookmarkStart w:id="17" w:name="_Toc17530205"/>
+      <w:bookmarkStart w:id="18" w:name="_Toc17530205"/>
       <w:r>
         <w:lastRenderedPageBreak/>
         <w:t>Deskripsi</w:t>
@@ -18083,7 +18090,7 @@
       <w:r>
         <w:t xml:space="preserve"> Data</w:t>
       </w:r>
-      <w:bookmarkEnd w:id="17"/>
+      <w:bookmarkEnd w:id="18"/>
     </w:p>
     <w:p>
       <w:pPr>
@@ -21438,7 +21445,7 @@
         <w:br w:type="page"/>
       </w:r>
     </w:p>
-    <w:bookmarkStart w:id="18" w:name="_Toc17530214" w:displacedByCustomXml="next"/>
+    <w:bookmarkStart w:id="19" w:name="_Toc17530214" w:displacedByCustomXml="next"/>
     <w:sdt>
       <w:sdtPr>
         <w:rPr>
@@ -21466,7 +21473,7 @@
           <w:r>
             <w:t>Daftar Pustaka</w:t>
           </w:r>
-          <w:bookmarkEnd w:id="18"/>
+          <w:bookmarkEnd w:id="19"/>
         </w:p>
         <w:sdt>
           <w:sdtPr>
@@ -21497,21 +21504,7 @@
                 <w:rPr>
                   <w:noProof/>
                 </w:rPr>
-                <w:t xml:space="preserve">Ahmed, N. K., Atiya, A. F., Gayar, N. E., &amp; El-Shishiny, H. (2010). An Empirical Comparison of Machine Learning </w:t>
-              </w:r>
-              <w:bookmarkStart w:id="19" w:name="_GoBack"/>
-              <w:r>
-                <w:rPr>
-                  <w:noProof/>
-                </w:rPr>
-                <w:t xml:space="preserve">Models </w:t>
-              </w:r>
-              <w:bookmarkEnd w:id="19"/>
-              <w:r>
-                <w:rPr>
-                  <w:noProof/>
-                </w:rPr>
-                <w:t xml:space="preserve">for Time Series Forecasting. </w:t>
+                <w:t xml:space="preserve">Ahmed, N. K., Atiya, A. F., Gayar, N. E., &amp; El-Shishiny, H. (2010). An Empirical Comparison of Machine Learning Models for Time Series Forecasting. </w:t>
               </w:r>
               <w:r>
                 <w:rPr>
@@ -23009,6 +23002,7 @@
                 <w:rPr>
                   <w:noProof/>
                 </w:rPr>
+                <w:lastRenderedPageBreak/>
                 <w:t xml:space="preserve">Tsangaratos, P., &amp; Ilia, I. (2016). Comparison of a logistic regression and Naïve Bayes classifier in landslide susceptibility assessments: The influence of models complexity and training dataset size. </w:t>
               </w:r>
               <w:r>
@@ -27631,7 +27625,7 @@
 </file>
 
 <file path=customXml/itemProps1.xml><?xml version="1.0" encoding="utf-8"?>
-<ds:datastoreItem xmlns:ds="http://schemas.openxmlformats.org/officeDocument/2006/customXml" ds:itemID="{781190E6-20AD-400F-B63F-F95FD00DA48F}">
+<ds:datastoreItem xmlns:ds="http://schemas.openxmlformats.org/officeDocument/2006/customXml" ds:itemID="{F3026E90-9868-4513-825A-4710AADD7D9E}">
   <ds:schemaRefs>
     <ds:schemaRef ds:uri="http://schemas.openxmlformats.org/officeDocument/2006/bibliography"/>
   </ds:schemaRefs>

</xml_diff>